<commit_message>
adding more Planing to my word
</commit_message>
<xml_diff>
--- a/Assets/Scripts/Planning/Mario Plan.docx
+++ b/Assets/Scripts/Planning/Mario Plan.docx
@@ -1,6 +1,6 @@
 
 <file path=word/document.xml><?xml version="1.0" encoding="utf-8"?>
-<w:document xmlns:wpc="http://schemas.microsoft.com/office/word/2010/wordprocessingCanvas" xmlns:cx="http://schemas.microsoft.com/office/drawing/2014/chartex" xmlns:cx1="http://schemas.microsoft.com/office/drawing/2015/9/8/chartex" xmlns:cx2="http://schemas.microsoft.com/office/drawing/2015/10/21/chartex" xmlns:cx3="http://schemas.microsoft.com/office/drawing/2016/5/9/chartex" xmlns:cx4="http://schemas.microsoft.com/office/drawing/2016/5/10/chartex" xmlns:cx5="http://schemas.microsoft.com/office/drawing/2016/5/11/chartex" xmlns:cx6="http://schemas.microsoft.com/office/drawing/2016/5/12/chartex" xmlns:cx7="http://schemas.microsoft.com/office/drawing/2016/5/13/chartex" xmlns:cx8="http://schemas.microsoft.com/office/drawing/2016/5/14/chartex" xmlns:mc="http://schemas.openxmlformats.org/markup-compatibility/2006" xmlns:aink="http://schemas.microsoft.com/office/drawing/2016/ink" xmlns:am3d="http://schemas.microsoft.com/office/drawing/2017/model3d" xmlns:o="urn:schemas-microsoft-com:office:office" xmlns:oel="http://schemas.microsoft.com/office/2019/extlst" xmlns:r="http://schemas.openxmlformats.org/officeDocument/2006/relationships" xmlns:m="http://schemas.openxmlformats.org/officeDocument/2006/math" xmlns:v="urn:schemas-microsoft-com:vml" xmlns:wp14="http://schemas.microsoft.com/office/word/2010/wordprocessingDrawing" xmlns:wp="http://schemas.openxmlformats.org/drawingml/2006/wordprocessingDrawing" xmlns:w10="urn:schemas-microsoft-com:office:word" xmlns:w="http://schemas.openxmlformats.org/wordprocessingml/2006/main" xmlns:w14="http://schemas.microsoft.com/office/word/2010/wordml" xmlns:w15="http://schemas.microsoft.com/office/word/2012/wordml" xmlns:w16cex="http://schemas.microsoft.com/office/word/2018/wordml/cex" xmlns:w16cid="http://schemas.microsoft.com/office/word/2016/wordml/cid" xmlns:w16="http://schemas.microsoft.com/office/word/2018/wordml" xmlns:w16du="http://schemas.microsoft.com/office/word/2023/wordml/word16du" xmlns:w16sdtdh="http://schemas.microsoft.com/office/word/2020/wordml/sdtdatahash" xmlns:w16se="http://schemas.microsoft.com/office/word/2015/wordml/symex" xmlns:wpg="http://schemas.microsoft.com/office/word/2010/wordprocessingGroup" xmlns:wpi="http://schemas.microsoft.com/office/word/2010/wordprocessingInk" xmlns:wne="http://schemas.microsoft.com/office/word/2006/wordml" xmlns:wps="http://schemas.microsoft.com/office/word/2010/wordprocessingShape" mc:Ignorable="w14 w15 w16se w16cid w16 w16cex w16sdtdh w16du wp14">
+<w:document xmlns:wpc="http://schemas.microsoft.com/office/word/2010/wordprocessingCanvas" xmlns:cx="http://schemas.microsoft.com/office/drawing/2014/chartex" xmlns:cx1="http://schemas.microsoft.com/office/drawing/2015/9/8/chartex" xmlns:cx2="http://schemas.microsoft.com/office/drawing/2015/10/21/chartex" xmlns:cx3="http://schemas.microsoft.com/office/drawing/2016/5/9/chartex" xmlns:cx4="http://schemas.microsoft.com/office/drawing/2016/5/10/chartex" xmlns:cx5="http://schemas.microsoft.com/office/drawing/2016/5/11/chartex" xmlns:cx6="http://schemas.microsoft.com/office/drawing/2016/5/12/chartex" xmlns:cx7="http://schemas.microsoft.com/office/drawing/2016/5/13/chartex" xmlns:cx8="http://schemas.microsoft.com/office/drawing/2016/5/14/chartex" xmlns:mc="http://schemas.openxmlformats.org/markup-compatibility/2006" xmlns:aink="http://schemas.microsoft.com/office/drawing/2016/ink" xmlns:am3d="http://schemas.microsoft.com/office/drawing/2017/model3d" xmlns:o="urn:schemas-microsoft-com:office:office" xmlns:oel="http://schemas.microsoft.com/office/2019/extlst" xmlns:r="http://schemas.openxmlformats.org/officeDocument/2006/relationships" xmlns:m="http://schemas.openxmlformats.org/officeDocument/2006/math" xmlns:v="urn:schemas-microsoft-com:vml" xmlns:wp14="http://schemas.microsoft.com/office/word/2010/wordprocessingDrawing" xmlns:wp="http://schemas.openxmlformats.org/drawingml/2006/wordprocessingDrawing" xmlns:w10="urn:schemas-microsoft-com:office:word" xmlns:w="http://schemas.openxmlformats.org/wordprocessingml/2006/main" xmlns:w14="http://schemas.microsoft.com/office/word/2010/wordml" xmlns:w15="http://schemas.microsoft.com/office/word/2012/wordml" xmlns:w16cex="http://schemas.microsoft.com/office/word/2018/wordml/cex" xmlns:w16cid="http://schemas.microsoft.com/office/word/2016/wordml/cid" xmlns:w16="http://schemas.microsoft.com/office/word/2018/wordml" xmlns:w16du="http://schemas.microsoft.com/office/word/2023/wordml/word16du" xmlns:w16sdtdh="http://schemas.microsoft.com/office/word/2020/wordml/sdtdatahash" xmlns:w16sdtfl="http://schemas.microsoft.com/office/word/2024/wordml/sdtformatlock" xmlns:w16se="http://schemas.microsoft.com/office/word/2015/wordml/symex" xmlns:wpg="http://schemas.microsoft.com/office/word/2010/wordprocessingGroup" xmlns:wpi="http://schemas.microsoft.com/office/word/2010/wordprocessingInk" xmlns:wne="http://schemas.microsoft.com/office/word/2006/wordml" xmlns:wps="http://schemas.microsoft.com/office/word/2010/wordprocessingShape" mc:Ignorable="w14 w15 w16se w16cid w16 w16cex w16sdtdh w16sdtfl w16du wp14">
   <w:body>
     <w:p>
       <w:pPr>
@@ -149,12 +149,14 @@
           <w:lang w:val="en-US"/>
         </w:rPr>
       </w:pPr>
+      <w:proofErr w:type="spellStart"/>
       <w:r>
         <w:rPr>
           <w:lang w:val="en-US"/>
         </w:rPr>
         <w:t>Aseprite</w:t>
       </w:r>
+      <w:proofErr w:type="spellEnd"/>
       <w:r>
         <w:rPr>
           <w:lang w:val="en-US"/>
@@ -209,8 +211,13 @@
       </w:hyperlink>
     </w:p>
     <w:p>
+      <w:proofErr w:type="spellStart"/>
       <w:r>
-        <w:t>Secont Tutorial:</w:t>
+        <w:t>Secont</w:t>
+      </w:r>
+      <w:proofErr w:type="spellEnd"/>
+      <w:r>
+        <w:t xml:space="preserve"> Tutorial:</w:t>
       </w:r>
     </w:p>
     <w:p>
@@ -239,6 +246,7 @@
     <w:p>
       <w:pPr>
         <w:rPr>
+          <w:rStyle w:val="Hyperlink"/>
           <w:lang w:val="en-US"/>
         </w:rPr>
       </w:pPr>
@@ -251,6 +259,181 @@
           <w:t>https://www.youtube.com/watch?v=rLl9XBg7wSs</w:t>
         </w:r>
       </w:hyperlink>
+    </w:p>
+    <w:p>
+      <w:pPr>
+        <w:rPr>
+          <w:lang w:val="en-US"/>
+        </w:rPr>
+      </w:pPr>
+      <w:r>
+        <w:rPr>
+          <w:lang w:val="en-US"/>
+        </w:rPr>
+        <w:t>How To Make Fonts</w:t>
+      </w:r>
+      <w:r>
+        <w:rPr>
+          <w:lang w:val="en-US"/>
+        </w:rPr>
+        <w:t>:</w:t>
+      </w:r>
+    </w:p>
+    <w:p>
+      <w:pPr>
+        <w:rPr>
+          <w:lang w:val="en-US"/>
+        </w:rPr>
+      </w:pPr>
+      <w:hyperlink r:id="rId9" w:history="1">
+        <w:r>
+          <w:rPr>
+            <w:rStyle w:val="Hyperlink"/>
+            <w:lang w:val="en-US"/>
+          </w:rPr>
+          <w:t>https://www.youtube.com/watch?v=Ov2XR81oVcI</w:t>
+        </w:r>
+      </w:hyperlink>
+    </w:p>
+    <w:p>
+      <w:pPr>
+        <w:rPr>
+          <w:lang w:val="en-US"/>
+        </w:rPr>
+      </w:pPr>
+      <w:hyperlink r:id="rId10" w:history="1">
+        <w:r>
+          <w:rPr>
+            <w:rStyle w:val="Hyperlink"/>
+            <w:lang w:val="en-US"/>
+          </w:rPr>
+          <w:t>https://discussions.unity.com/t/creating-a-pixel-font-from-a-bitmap-image/876683</w:t>
+        </w:r>
+      </w:hyperlink>
+    </w:p>
+    <w:p>
+      <w:pPr>
+        <w:rPr>
+          <w:lang w:val="en-US"/>
+        </w:rPr>
+      </w:pPr>
+      <w:r>
+        <w:rPr>
+          <w:lang w:val="en-US"/>
+        </w:rPr>
+        <w:t>Fonts TTF Creator (from sprites):</w:t>
+      </w:r>
+    </w:p>
+    <w:p>
+      <w:pPr>
+        <w:rPr>
+          <w:lang w:val="en-US"/>
+        </w:rPr>
+      </w:pPr>
+      <w:hyperlink r:id="rId11" w:history="1">
+        <w:r>
+          <w:rPr>
+            <w:rStyle w:val="Hyperlink"/>
+            <w:lang w:val="en-US"/>
+          </w:rPr>
+          <w:t>https://yal.cc/r/20/pixelfont/</w:t>
+        </w:r>
+      </w:hyperlink>
+    </w:p>
+    <w:p>
+      <w:pPr>
+        <w:rPr>
+          <w:lang w:val="en-US"/>
+        </w:rPr>
+      </w:pPr>
+      <w:r>
+        <w:rPr>
+          <w:lang w:val="en-US"/>
+        </w:rPr>
+        <w:t>More Mario’s tutorials</w:t>
+      </w:r>
+      <w:r>
+        <w:rPr>
+          <w:lang w:val="en-US"/>
+        </w:rPr>
+        <w:t>:</w:t>
+      </w:r>
+    </w:p>
+    <w:p>
+      <w:pPr>
+        <w:rPr>
+          <w:lang w:val="en-US"/>
+        </w:rPr>
+      </w:pPr>
+      <w:hyperlink r:id="rId12" w:history="1">
+        <w:r>
+          <w:rPr>
+            <w:rStyle w:val="Hyperlink"/>
+            <w:lang w:val="en-US"/>
+          </w:rPr>
+          <w:t>https://pressstart.vip/tutorials/2019/10/1/103/character-running-and-movement.html</w:t>
+        </w:r>
+      </w:hyperlink>
+    </w:p>
+    <w:p>
+      <w:pPr>
+        <w:rPr>
+          <w:lang w:val="en-US"/>
+        </w:rPr>
+      </w:pPr>
+      <w:hyperlink r:id="rId13" w:history="1">
+        <w:r>
+          <w:rPr>
+            <w:rStyle w:val="Hyperlink"/>
+            <w:lang w:val="en-US"/>
+          </w:rPr>
+          <w:t>https://pressstart.vip/tutorials/2019/11/29/105/mario-2d-camera.html</w:t>
+        </w:r>
+      </w:hyperlink>
+    </w:p>
+    <w:p>
+      <w:pPr>
+        <w:rPr>
+          <w:lang w:val="en-US"/>
+        </w:rPr>
+      </w:pPr>
+      <w:hyperlink r:id="rId14" w:history="1">
+        <w:r>
+          <w:rPr>
+            <w:rStyle w:val="Hyperlink"/>
+            <w:lang w:val="en-US"/>
+          </w:rPr>
+          <w:t>https://pressstart.vip/tutorials/2019/10/15/104</w:t>
+        </w:r>
+        <w:r>
+          <w:rPr>
+            <w:rStyle w:val="Hyperlink"/>
+            <w:lang w:val="en-US"/>
+          </w:rPr>
+          <w:t>/</w:t>
+        </w:r>
+        <w:r>
+          <w:rPr>
+            <w:rStyle w:val="Hyperlink"/>
+            <w:lang w:val="en-US"/>
+          </w:rPr>
+          <w:t>perfect-jumping-in-unity.html</w:t>
+        </w:r>
+      </w:hyperlink>
+    </w:p>
+    <w:p>
+      <w:pPr>
+        <w:rPr>
+          <w:lang w:val="en-US"/>
+        </w:rPr>
+      </w:pPr>
+    </w:p>
+    <w:p>
+      <w:pPr>
+        <w:rPr>
+          <w:lang w:val="en-US"/>
+        </w:rPr>
+      </w:pPr>
     </w:p>
     <w:p>
       <w:pPr>
@@ -270,7 +453,7 @@
 </file>
 
 <file path=word/numbering.xml><?xml version="1.0" encoding="utf-8"?>
-<w:numbering xmlns:wpc="http://schemas.microsoft.com/office/word/2010/wordprocessingCanvas" xmlns:cx="http://schemas.microsoft.com/office/drawing/2014/chartex" xmlns:cx1="http://schemas.microsoft.com/office/drawing/2015/9/8/chartex" xmlns:cx2="http://schemas.microsoft.com/office/drawing/2015/10/21/chartex" xmlns:cx3="http://schemas.microsoft.com/office/drawing/2016/5/9/chartex" xmlns:cx4="http://schemas.microsoft.com/office/drawing/2016/5/10/chartex" xmlns:cx5="http://schemas.microsoft.com/office/drawing/2016/5/11/chartex" xmlns:cx6="http://schemas.microsoft.com/office/drawing/2016/5/12/chartex" xmlns:cx7="http://schemas.microsoft.com/office/drawing/2016/5/13/chartex" xmlns:cx8="http://schemas.microsoft.com/office/drawing/2016/5/14/chartex" xmlns:mc="http://schemas.openxmlformats.org/markup-compatibility/2006" xmlns:aink="http://schemas.microsoft.com/office/drawing/2016/ink" xmlns:am3d="http://schemas.microsoft.com/office/drawing/2017/model3d" xmlns:o="urn:schemas-microsoft-com:office:office" xmlns:oel="http://schemas.microsoft.com/office/2019/extlst" xmlns:r="http://schemas.openxmlformats.org/officeDocument/2006/relationships" xmlns:m="http://schemas.openxmlformats.org/officeDocument/2006/math" xmlns:v="urn:schemas-microsoft-com:vml" xmlns:wp14="http://schemas.microsoft.com/office/word/2010/wordprocessingDrawing" xmlns:wp="http://schemas.openxmlformats.org/drawingml/2006/wordprocessingDrawing" xmlns:w10="urn:schemas-microsoft-com:office:word" xmlns:w="http://schemas.openxmlformats.org/wordprocessingml/2006/main" xmlns:w14="http://schemas.microsoft.com/office/word/2010/wordml" xmlns:w15="http://schemas.microsoft.com/office/word/2012/wordml" xmlns:w16cex="http://schemas.microsoft.com/office/word/2018/wordml/cex" xmlns:w16cid="http://schemas.microsoft.com/office/word/2016/wordml/cid" xmlns:w16="http://schemas.microsoft.com/office/word/2018/wordml" xmlns:w16du="http://schemas.microsoft.com/office/word/2023/wordml/word16du" xmlns:w16sdtdh="http://schemas.microsoft.com/office/word/2020/wordml/sdtdatahash" xmlns:w16se="http://schemas.microsoft.com/office/word/2015/wordml/symex" xmlns:wpg="http://schemas.microsoft.com/office/word/2010/wordprocessingGroup" xmlns:wpi="http://schemas.microsoft.com/office/word/2010/wordprocessingInk" xmlns:wne="http://schemas.microsoft.com/office/word/2006/wordml" xmlns:wps="http://schemas.microsoft.com/office/word/2010/wordprocessingShape" mc:Ignorable="w14 w15 w16se w16cid w16 w16cex w16sdtdh w16du wp14">
+<w:numbering xmlns:wpc="http://schemas.microsoft.com/office/word/2010/wordprocessingCanvas" xmlns:cx="http://schemas.microsoft.com/office/drawing/2014/chartex" xmlns:cx1="http://schemas.microsoft.com/office/drawing/2015/9/8/chartex" xmlns:cx2="http://schemas.microsoft.com/office/drawing/2015/10/21/chartex" xmlns:cx3="http://schemas.microsoft.com/office/drawing/2016/5/9/chartex" xmlns:cx4="http://schemas.microsoft.com/office/drawing/2016/5/10/chartex" xmlns:cx5="http://schemas.microsoft.com/office/drawing/2016/5/11/chartex" xmlns:cx6="http://schemas.microsoft.com/office/drawing/2016/5/12/chartex" xmlns:cx7="http://schemas.microsoft.com/office/drawing/2016/5/13/chartex" xmlns:cx8="http://schemas.microsoft.com/office/drawing/2016/5/14/chartex" xmlns:mc="http://schemas.openxmlformats.org/markup-compatibility/2006" xmlns:aink="http://schemas.microsoft.com/office/drawing/2016/ink" xmlns:am3d="http://schemas.microsoft.com/office/drawing/2017/model3d" xmlns:o="urn:schemas-microsoft-com:office:office" xmlns:oel="http://schemas.microsoft.com/office/2019/extlst" xmlns:r="http://schemas.openxmlformats.org/officeDocument/2006/relationships" xmlns:m="http://schemas.openxmlformats.org/officeDocument/2006/math" xmlns:v="urn:schemas-microsoft-com:vml" xmlns:wp14="http://schemas.microsoft.com/office/word/2010/wordprocessingDrawing" xmlns:wp="http://schemas.openxmlformats.org/drawingml/2006/wordprocessingDrawing" xmlns:w10="urn:schemas-microsoft-com:office:word" xmlns:w="http://schemas.openxmlformats.org/wordprocessingml/2006/main" xmlns:w14="http://schemas.microsoft.com/office/word/2010/wordml" xmlns:w15="http://schemas.microsoft.com/office/word/2012/wordml" xmlns:w16cex="http://schemas.microsoft.com/office/word/2018/wordml/cex" xmlns:w16cid="http://schemas.microsoft.com/office/word/2016/wordml/cid" xmlns:w16="http://schemas.microsoft.com/office/word/2018/wordml" xmlns:w16du="http://schemas.microsoft.com/office/word/2023/wordml/word16du" xmlns:w16sdtdh="http://schemas.microsoft.com/office/word/2020/wordml/sdtdatahash" xmlns:w16sdtfl="http://schemas.microsoft.com/office/word/2024/wordml/sdtformatlock" xmlns:w16se="http://schemas.microsoft.com/office/word/2015/wordml/symex" xmlns:wpg="http://schemas.microsoft.com/office/word/2010/wordprocessingGroup" xmlns:wpi="http://schemas.microsoft.com/office/word/2010/wordprocessingInk" xmlns:wne="http://schemas.microsoft.com/office/word/2006/wordml" xmlns:wps="http://schemas.microsoft.com/office/word/2010/wordprocessingShape" mc:Ignorable="w14 w15 w16se w16cid w16 w16cex w16sdtdh w16sdtfl w16du wp14">
   <w:abstractNum w:abstractNumId="0" w15:restartNumberingAfterBreak="0">
     <w:nsid w:val="36977DB6"/>
     <w:multiLevelType w:val="hybridMultilevel"/>
@@ -367,7 +550,7 @@
 </file>
 
 <file path=word/styles.xml><?xml version="1.0" encoding="utf-8"?>
-<w:styles xmlns:mc="http://schemas.openxmlformats.org/markup-compatibility/2006" xmlns:r="http://schemas.openxmlformats.org/officeDocument/2006/relationships" xmlns:w="http://schemas.openxmlformats.org/wordprocessingml/2006/main" xmlns:w14="http://schemas.microsoft.com/office/word/2010/wordml" xmlns:w15="http://schemas.microsoft.com/office/word/2012/wordml" xmlns:w16cex="http://schemas.microsoft.com/office/word/2018/wordml/cex" xmlns:w16cid="http://schemas.microsoft.com/office/word/2016/wordml/cid" xmlns:w16="http://schemas.microsoft.com/office/word/2018/wordml" xmlns:w16du="http://schemas.microsoft.com/office/word/2023/wordml/word16du" xmlns:w16sdtdh="http://schemas.microsoft.com/office/word/2020/wordml/sdtdatahash" xmlns:w16se="http://schemas.microsoft.com/office/word/2015/wordml/symex" mc:Ignorable="w14 w15 w16se w16cid w16 w16cex w16sdtdh w16du">
+<w:styles xmlns:mc="http://schemas.openxmlformats.org/markup-compatibility/2006" xmlns:r="http://schemas.openxmlformats.org/officeDocument/2006/relationships" xmlns:w="http://schemas.openxmlformats.org/wordprocessingml/2006/main" xmlns:w14="http://schemas.microsoft.com/office/word/2010/wordml" xmlns:w15="http://schemas.microsoft.com/office/word/2012/wordml" xmlns:w16cex="http://schemas.microsoft.com/office/word/2018/wordml/cex" xmlns:w16cid="http://schemas.microsoft.com/office/word/2016/wordml/cid" xmlns:w16="http://schemas.microsoft.com/office/word/2018/wordml" xmlns:w16du="http://schemas.microsoft.com/office/word/2023/wordml/word16du" xmlns:w16sdtdh="http://schemas.microsoft.com/office/word/2020/wordml/sdtdatahash" xmlns:w16sdtfl="http://schemas.microsoft.com/office/word/2024/wordml/sdtformatlock" xmlns:w16se="http://schemas.microsoft.com/office/word/2015/wordml/symex" mc:Ignorable="w14 w15 w16se w16cid w16 w16cex w16sdtdh w16sdtfl w16du">
   <w:docDefaults>
     <w:rPrDefault>
       <w:rPr>
@@ -766,6 +949,7 @@
   <w:style w:type="paragraph" w:default="1" w:styleId="Normal">
     <w:name w:val="Normal"/>
     <w:qFormat/>
+    <w:rsid w:val="00DD6B51"/>
   </w:style>
   <w:style w:type="paragraph" w:styleId="Heading1">
     <w:name w:val="heading 1"/>
@@ -1304,6 +1488,18 @@
     <w:rPr>
       <w:color w:val="605E5C"/>
       <w:shd w:val="clear" w:color="auto" w:fill="E1DFDD"/>
+    </w:rPr>
+  </w:style>
+  <w:style w:type="character" w:styleId="FollowedHyperlink">
+    <w:name w:val="FollowedHyperlink"/>
+    <w:basedOn w:val="DefaultParagraphFont"/>
+    <w:uiPriority w:val="99"/>
+    <w:semiHidden/>
+    <w:unhideWhenUsed/>
+    <w:rsid w:val="00DD6B51"/>
+    <w:rPr>
+      <w:color w:val="96607D" w:themeColor="followedHyperlink"/>
+      <w:u w:val="single"/>
     </w:rPr>
   </w:style>
 </w:styles>

</xml_diff>

<commit_message>
start to add Sound, added sound manager and Poolable sound
</commit_message>
<xml_diff>
--- a/Assets/Scripts/Planning/Mario Plan.docx
+++ b/Assets/Scripts/Planning/Mario Plan.docx
@@ -149,12 +149,14 @@
           <w:lang w:val="en-US"/>
         </w:rPr>
       </w:pPr>
+      <w:proofErr w:type="spellStart"/>
       <w:r>
         <w:rPr>
           <w:lang w:val="en-US"/>
         </w:rPr>
         <w:t>Aseprite</w:t>
       </w:r>
+      <w:proofErr w:type="spellEnd"/>
       <w:r>
         <w:rPr>
           <w:lang w:val="en-US"/>
@@ -209,8 +211,13 @@
       </w:hyperlink>
     </w:p>
     <w:p>
-      <w:r>
-        <w:t>Secont Tutorial:</w:t>
+      <w:proofErr w:type="spellStart"/>
+      <w:r>
+        <w:t>Secont</w:t>
+      </w:r>
+      <w:proofErr w:type="spellEnd"/>
+      <w:r>
+        <w:t xml:space="preserve"> Tutorial:</w:t>
       </w:r>
     </w:p>
     <w:p>
@@ -425,16 +432,21 @@
           <w:numId w:val="3"/>
         </w:numPr>
         <w:bidi/>
-      </w:pPr>
-      <w:r>
-        <w:rPr>
-          <w:rFonts w:hint="cs"/>
+        <w:rPr>
+          <w:highlight w:val="lightGray"/>
+        </w:rPr>
+      </w:pPr>
+      <w:r>
+        <w:rPr>
+          <w:rFonts w:hint="cs"/>
+          <w:highlight w:val="lightGray"/>
           <w:rtl/>
         </w:rPr>
         <w:t xml:space="preserve">ירי </w:t>
       </w:r>
       <w:r>
         <w:rPr>
+          <w:highlight w:val="lightGray"/>
           <w:rtl/>
         </w:rPr>
         <w:t>–</w:t>
@@ -442,17 +454,30 @@
       <w:r>
         <w:rPr>
           <w:rFonts w:hint="cs"/>
+          <w:highlight w:val="lightGray"/>
           <w:rtl/>
         </w:rPr>
         <w:t xml:space="preserve"> מריו (</w:t>
       </w:r>
-      <w:r>
-        <w:rPr>
-          <w:rFonts w:hint="cs"/>
-          <w:rtl/>
-          <w:lang w:val="en-US"/>
-        </w:rPr>
-        <w:t>bounce)</w:t>
+      <w:proofErr w:type="spellStart"/>
+      <w:r>
+        <w:rPr>
+          <w:rFonts w:hint="cs"/>
+          <w:highlight w:val="lightGray"/>
+          <w:rtl/>
+          <w:lang w:val="en-US"/>
+        </w:rPr>
+        <w:t>bounce</w:t>
+      </w:r>
+      <w:proofErr w:type="spellEnd"/>
+      <w:r>
+        <w:rPr>
+          <w:rFonts w:hint="cs"/>
+          <w:highlight w:val="lightGray"/>
+          <w:rtl/>
+          <w:lang w:val="en-US"/>
+        </w:rPr>
+        <w:t>)</w:t>
       </w:r>
     </w:p>
     <w:p>
@@ -463,10 +488,14 @@
           <w:numId w:val="3"/>
         </w:numPr>
         <w:bidi/>
-      </w:pPr>
-      <w:r>
-        <w:rPr>
-          <w:rFonts w:hint="cs"/>
+        <w:rPr>
+          <w:highlight w:val="lightGray"/>
+        </w:rPr>
+      </w:pPr>
+      <w:r>
+        <w:rPr>
+          <w:rFonts w:hint="cs"/>
+          <w:highlight w:val="lightGray"/>
           <w:rtl/>
           <w:lang w:val="en-US"/>
         </w:rPr>
@@ -474,6 +503,7 @@
       </w:r>
       <w:r>
         <w:rPr>
+          <w:highlight w:val="lightGray"/>
           <w:rtl/>
           <w:lang w:val="en-US"/>
         </w:rPr>
@@ -482,6 +512,7 @@
       <w:r>
         <w:rPr>
           <w:rFonts w:hint="cs"/>
+          <w:highlight w:val="lightGray"/>
           <w:rtl/>
           <w:lang w:val="en-US"/>
         </w:rPr>
@@ -496,10 +527,14 @@
           <w:numId w:val="3"/>
         </w:numPr>
         <w:bidi/>
-      </w:pPr>
-      <w:r>
-        <w:rPr>
-          <w:rFonts w:hint="cs"/>
+        <w:rPr>
+          <w:highlight w:val="lightGray"/>
+        </w:rPr>
+      </w:pPr>
+      <w:r>
+        <w:rPr>
+          <w:rFonts w:hint="cs"/>
+          <w:highlight w:val="lightGray"/>
           <w:rtl/>
           <w:lang w:val="en-US"/>
         </w:rPr>
@@ -514,9 +549,13 @@
           <w:numId w:val="4"/>
         </w:numPr>
         <w:bidi/>
-      </w:pPr>
-      <w:r>
-        <w:rPr>
+        <w:rPr>
+          <w:highlight w:val="lightGray"/>
+        </w:rPr>
+      </w:pPr>
+      <w:r>
+        <w:rPr>
+          <w:highlight w:val="lightGray"/>
           <w:lang w:val="en-US"/>
         </w:rPr>
         <w:t>Bounce</w:t>
@@ -530,10 +569,14 @@
           <w:numId w:val="4"/>
         </w:numPr>
         <w:bidi/>
-      </w:pPr>
-      <w:r>
-        <w:rPr>
-          <w:rFonts w:hint="cs"/>
+        <w:rPr>
+          <w:highlight w:val="lightGray"/>
+        </w:rPr>
+      </w:pPr>
+      <w:r>
+        <w:rPr>
+          <w:rFonts w:hint="cs"/>
+          <w:highlight w:val="lightGray"/>
           <w:rtl/>
           <w:lang w:val="en-US"/>
         </w:rPr>
@@ -541,6 +584,7 @@
       </w:r>
       <w:r>
         <w:rPr>
+          <w:highlight w:val="lightGray"/>
           <w:lang w:val="en-US"/>
         </w:rPr>
         <w:t>power up</w:t>
@@ -548,6 +592,7 @@
       <w:r>
         <w:rPr>
           <w:rFonts w:hint="cs"/>
+          <w:highlight w:val="lightGray"/>
           <w:rtl/>
           <w:lang w:val="en-US"/>
         </w:rPr>
@@ -562,10 +607,14 @@
           <w:numId w:val="4"/>
         </w:numPr>
         <w:bidi/>
-      </w:pPr>
-      <w:r>
-        <w:rPr>
-          <w:rFonts w:hint="cs"/>
+        <w:rPr>
+          <w:highlight w:val="lightGray"/>
+        </w:rPr>
+      </w:pPr>
+      <w:r>
+        <w:rPr>
+          <w:rFonts w:hint="cs"/>
+          <w:highlight w:val="lightGray"/>
           <w:rtl/>
           <w:lang w:val="en-US"/>
         </w:rPr>
@@ -580,13 +629,35 @@
           <w:numId w:val="3"/>
         </w:numPr>
         <w:bidi/>
-      </w:pPr>
-      <w:r>
-        <w:rPr>
-          <w:rFonts w:hint="cs"/>
-          <w:rtl/>
-        </w:rPr>
-        <w:t>לתקן את ההתנגשות בין האויבים (הצב במצב shell)</w:t>
+        <w:rPr>
+          <w:highlight w:val="lightGray"/>
+        </w:rPr>
+      </w:pPr>
+      <w:r>
+        <w:rPr>
+          <w:rFonts w:hint="cs"/>
+          <w:highlight w:val="lightGray"/>
+          <w:rtl/>
+        </w:rPr>
+        <w:t xml:space="preserve">לתקן את ההתנגשות בין האויבים (הצב במצב </w:t>
+      </w:r>
+      <w:proofErr w:type="spellStart"/>
+      <w:r>
+        <w:rPr>
+          <w:rFonts w:hint="cs"/>
+          <w:highlight w:val="lightGray"/>
+          <w:rtl/>
+        </w:rPr>
+        <w:t>shell</w:t>
+      </w:r>
+      <w:proofErr w:type="spellEnd"/>
+      <w:r>
+        <w:rPr>
+          <w:rFonts w:hint="cs"/>
+          <w:highlight w:val="lightGray"/>
+          <w:rtl/>
+        </w:rPr>
+        <w:t>)</w:t>
       </w:r>
     </w:p>
     <w:p>
@@ -597,10 +668,14 @@
           <w:numId w:val="3"/>
         </w:numPr>
         <w:bidi/>
-      </w:pPr>
-      <w:r>
-        <w:rPr>
-          <w:rFonts w:hint="cs"/>
+        <w:rPr>
+          <w:highlight w:val="lightGray"/>
+        </w:rPr>
+      </w:pPr>
+      <w:r>
+        <w:rPr>
+          <w:rFonts w:hint="cs"/>
+          <w:highlight w:val="lightGray"/>
           <w:rtl/>
         </w:rPr>
         <w:t>לוודא שבירת לבנים כמו שצריך (הורג אויבים ולא שובר כמה לבנים בו זמנית)</w:t>
@@ -614,9 +689,13 @@
           <w:numId w:val="3"/>
         </w:numPr>
         <w:bidi/>
-      </w:pPr>
-      <w:r>
-        <w:rPr>
+        <w:rPr>
+          <w:highlight w:val="lightGray"/>
+        </w:rPr>
+      </w:pPr>
+      <w:r>
+        <w:rPr>
+          <w:highlight w:val="lightGray"/>
           <w:lang w:val="en-US"/>
         </w:rPr>
         <w:t>UI</w:t>
@@ -624,11 +703,21 @@
       <w:r>
         <w:rPr>
           <w:rFonts w:hint="cs"/>
+          <w:highlight w:val="lightGray"/>
           <w:rtl/>
           <w:lang w:val="en-US"/>
         </w:rPr>
         <w:t xml:space="preserve"> לניקוד</w:t>
       </w:r>
+      <w:r>
+        <w:rPr>
+          <w:rFonts w:hint="cs"/>
+          <w:highlight w:val="lightGray"/>
+          <w:rtl/>
+          <w:lang w:val="en-US"/>
+        </w:rPr>
+        <w:t xml:space="preserve"> </w:t>
+      </w:r>
     </w:p>
     <w:p>
       <w:pPr>
@@ -638,10 +727,14 @@
           <w:numId w:val="3"/>
         </w:numPr>
         <w:bidi/>
-      </w:pPr>
-      <w:r>
-        <w:rPr>
-          <w:rFonts w:hint="cs"/>
+        <w:rPr>
+          <w:highlight w:val="lightGray"/>
+        </w:rPr>
+      </w:pPr>
+      <w:r>
+        <w:rPr>
+          <w:rFonts w:hint="cs"/>
+          <w:highlight w:val="lightGray"/>
           <w:rtl/>
           <w:lang w:val="en-US"/>
         </w:rPr>
@@ -649,6 +742,7 @@
       </w:r>
       <w:r>
         <w:rPr>
+          <w:highlight w:val="lightGray"/>
           <w:lang w:val="en-US"/>
         </w:rPr>
         <w:t>Canvas</w:t>
@@ -656,6 +750,7 @@
       <w:r>
         <w:rPr>
           <w:rFonts w:hint="cs"/>
+          <w:highlight w:val="lightGray"/>
           <w:rtl/>
           <w:lang w:val="en-US"/>
         </w:rPr>
@@ -663,6 +758,7 @@
       </w:r>
       <w:r>
         <w:rPr>
+          <w:highlight w:val="lightGray"/>
           <w:lang w:val="en-US"/>
         </w:rPr>
         <w:t>game Manager</w:t>
@@ -676,10 +772,14 @@
           <w:numId w:val="3"/>
         </w:numPr>
         <w:bidi/>
-      </w:pPr>
-      <w:r>
-        <w:rPr>
-          <w:rFonts w:hint="cs"/>
+        <w:rPr>
+          <w:highlight w:val="lightGray"/>
+        </w:rPr>
+      </w:pPr>
+      <w:r>
+        <w:rPr>
+          <w:rFonts w:hint="cs"/>
+          <w:highlight w:val="lightGray"/>
           <w:rtl/>
           <w:lang w:val="en-US"/>
         </w:rPr>
@@ -687,6 +787,7 @@
       </w:r>
       <w:r>
         <w:rPr>
+          <w:highlight w:val="lightGray"/>
           <w:rtl/>
           <w:lang w:val="en-US"/>
         </w:rPr>
@@ -695,6 +796,7 @@
       <w:r>
         <w:rPr>
           <w:rFonts w:hint="cs"/>
+          <w:highlight w:val="lightGray"/>
           <w:rtl/>
           <w:lang w:val="en-US"/>
         </w:rPr>
@@ -709,10 +811,14 @@
           <w:numId w:val="3"/>
         </w:numPr>
         <w:bidi/>
-      </w:pPr>
-      <w:r>
-        <w:rPr>
-          <w:rFonts w:hint="cs"/>
+        <w:rPr>
+          <w:highlight w:val="lightGray"/>
+        </w:rPr>
+      </w:pPr>
+      <w:r>
+        <w:rPr>
+          <w:rFonts w:hint="cs"/>
+          <w:highlight w:val="lightGray"/>
           <w:rtl/>
           <w:lang w:val="en-US"/>
         </w:rPr>
@@ -727,24 +833,32 @@
           <w:numId w:val="3"/>
         </w:numPr>
         <w:bidi/>
-      </w:pPr>
-      <w:r>
-        <w:rPr>
-          <w:rFonts w:hint="cs"/>
+        <w:rPr>
+          <w:highlight w:val="lightGray"/>
+        </w:rPr>
+      </w:pPr>
+      <w:r>
+        <w:rPr>
+          <w:rFonts w:hint="cs"/>
+          <w:highlight w:val="lightGray"/>
           <w:rtl/>
           <w:lang w:val="en-US"/>
         </w:rPr>
         <w:t xml:space="preserve">ליצור </w:t>
       </w:r>
-      <w:r>
-        <w:rPr>
+      <w:proofErr w:type="spellStart"/>
+      <w:r>
+        <w:rPr>
+          <w:highlight w:val="lightGray"/>
           <w:lang w:val="en-US"/>
         </w:rPr>
         <w:t>PowerUp</w:t>
       </w:r>
-      <w:r>
-        <w:rPr>
-          <w:rFonts w:hint="cs"/>
+      <w:proofErr w:type="spellEnd"/>
+      <w:r>
+        <w:rPr>
+          <w:rFonts w:hint="cs"/>
+          <w:highlight w:val="lightGray"/>
           <w:rtl/>
           <w:lang w:val="en-US"/>
         </w:rPr>
@@ -752,6 +866,7 @@
       </w:r>
       <w:r>
         <w:rPr>
+          <w:highlight w:val="lightGray"/>
           <w:rtl/>
           <w:lang w:val="en-US"/>
         </w:rPr>
@@ -760,6 +875,7 @@
       <w:r>
         <w:rPr>
           <w:rFonts w:hint="cs"/>
+          <w:highlight w:val="lightGray"/>
           <w:rtl/>
           <w:lang w:val="en-US"/>
         </w:rPr>
@@ -775,17 +891,493 @@
         </w:numPr>
         <w:bidi/>
         <w:rPr>
-          <w:rFonts w:hint="cs"/>
-          <w:rtl/>
-        </w:rPr>
-      </w:pPr>
-      <w:r>
-        <w:rPr>
-          <w:rFonts w:hint="cs"/>
+          <w:highlight w:val="lightGray"/>
+        </w:rPr>
+      </w:pPr>
+      <w:r>
+        <w:rPr>
+          <w:rFonts w:hint="cs"/>
+          <w:highlight w:val="lightGray"/>
           <w:rtl/>
           <w:lang w:val="en-US"/>
         </w:rPr>
         <w:t>ירידה לצינור (בונוס)</w:t>
+      </w:r>
+    </w:p>
+    <w:p>
+      <w:pPr>
+        <w:bidi/>
+        <w:rPr>
+          <w:rtl/>
+        </w:rPr>
+      </w:pPr>
+    </w:p>
+    <w:p>
+      <w:pPr>
+        <w:bidi/>
+        <w:rPr>
+          <w:rtl/>
+        </w:rPr>
+      </w:pPr>
+      <w:r>
+        <w:rPr>
+          <w:rFonts w:hint="cs"/>
+          <w:rtl/>
+        </w:rPr>
+        <w:t>בקטנה:</w:t>
+      </w:r>
+    </w:p>
+    <w:p>
+      <w:pPr>
+        <w:pStyle w:val="ListParagraph"/>
+        <w:numPr>
+          <w:ilvl w:val="0"/>
+          <w:numId w:val="7"/>
+        </w:numPr>
+        <w:bidi/>
+      </w:pPr>
+      <w:r>
+        <w:rPr>
+          <w:rFonts w:hint="cs"/>
+          <w:rtl/>
+        </w:rPr>
+        <w:t>כדורים (קרח ואש) לוודא שנורים כמו שצריך וב-</w:t>
+      </w:r>
+      <w:r>
+        <w:rPr>
+          <w:lang w:val="en-US"/>
+        </w:rPr>
+        <w:t xml:space="preserve">  Bounce</w:t>
+      </w:r>
+      <w:r>
+        <w:rPr>
+          <w:rFonts w:hint="cs"/>
+          <w:rtl/>
+          <w:lang w:val="en-US"/>
+        </w:rPr>
+        <w:t>נכון.</w:t>
+      </w:r>
+    </w:p>
+    <w:p>
+      <w:pPr>
+        <w:pStyle w:val="ListParagraph"/>
+        <w:numPr>
+          <w:ilvl w:val="0"/>
+          <w:numId w:val="7"/>
+        </w:numPr>
+        <w:bidi/>
+      </w:pPr>
+      <w:r>
+        <w:rPr>
+          <w:rFonts w:hint="cs"/>
+          <w:rtl/>
+          <w:lang w:val="en-US"/>
+        </w:rPr>
+        <w:t xml:space="preserve">מריו </w:t>
+      </w:r>
+      <w:r>
+        <w:rPr>
+          <w:rtl/>
+          <w:lang w:val="en-US"/>
+        </w:rPr>
+        <w:t>–</w:t>
+      </w:r>
+      <w:r>
+        <w:rPr>
+          <w:rFonts w:hint="cs"/>
+          <w:rtl/>
+          <w:lang w:val="en-US"/>
+        </w:rPr>
+        <w:t xml:space="preserve"> שיעמוד על קצה הפלטפורמה</w:t>
+      </w:r>
+    </w:p>
+    <w:p>
+      <w:pPr>
+        <w:pStyle w:val="ListParagraph"/>
+        <w:numPr>
+          <w:ilvl w:val="0"/>
+          <w:numId w:val="7"/>
+        </w:numPr>
+        <w:bidi/>
+      </w:pPr>
+      <w:r>
+        <w:rPr>
+          <w:rFonts w:hint="cs"/>
+          <w:rtl/>
+          <w:lang w:val="en-US"/>
+        </w:rPr>
+        <w:t>כוכב:</w:t>
+      </w:r>
+    </w:p>
+    <w:p>
+      <w:pPr>
+        <w:pStyle w:val="ListParagraph"/>
+        <w:numPr>
+          <w:ilvl w:val="0"/>
+          <w:numId w:val="8"/>
+        </w:numPr>
+        <w:bidi/>
+      </w:pPr>
+      <w:r>
+        <w:rPr>
+          <w:lang w:val="en-US"/>
+        </w:rPr>
+        <w:t>Bounce</w:t>
+      </w:r>
+    </w:p>
+    <w:p>
+      <w:pPr>
+        <w:pStyle w:val="ListParagraph"/>
+        <w:numPr>
+          <w:ilvl w:val="0"/>
+          <w:numId w:val="8"/>
+        </w:numPr>
+        <w:bidi/>
+      </w:pPr>
+      <w:r>
+        <w:rPr>
+          <w:rFonts w:hint="cs"/>
+          <w:rtl/>
+          <w:lang w:val="en-US"/>
+        </w:rPr>
+        <w:t xml:space="preserve">לתקן את מצב הכוכב שיוכל לקחת כל </w:t>
+      </w:r>
+      <w:r>
+        <w:rPr>
+          <w:lang w:val="en-US"/>
+        </w:rPr>
+        <w:t>power up</w:t>
+      </w:r>
+      <w:r>
+        <w:rPr>
+          <w:rFonts w:hint="cs"/>
+          <w:rtl/>
+          <w:lang w:val="en-US"/>
+        </w:rPr>
+        <w:t xml:space="preserve"> ולשנות אליו</w:t>
+      </w:r>
+    </w:p>
+    <w:p>
+      <w:pPr>
+        <w:pStyle w:val="ListParagraph"/>
+        <w:numPr>
+          <w:ilvl w:val="0"/>
+          <w:numId w:val="8"/>
+        </w:numPr>
+        <w:bidi/>
+        <w:rPr>
+          <w:highlight w:val="green"/>
+        </w:rPr>
+      </w:pPr>
+      <w:r>
+        <w:rPr>
+          <w:rFonts w:hint="cs"/>
+          <w:highlight w:val="green"/>
+          <w:rtl/>
+          <w:lang w:val="en-US"/>
+        </w:rPr>
+        <w:t>שיהיה עד סוף ההבהוב</w:t>
+      </w:r>
+    </w:p>
+    <w:p>
+      <w:pPr>
+        <w:pStyle w:val="ListParagraph"/>
+        <w:numPr>
+          <w:ilvl w:val="0"/>
+          <w:numId w:val="7"/>
+        </w:numPr>
+        <w:bidi/>
+      </w:pPr>
+      <w:r>
+        <w:rPr>
+          <w:rFonts w:hint="cs"/>
+          <w:rtl/>
+        </w:rPr>
+        <w:t xml:space="preserve">לתקן את ההתנגשות בין האויבים (הצב במצב </w:t>
+      </w:r>
+      <w:proofErr w:type="spellStart"/>
+      <w:r>
+        <w:rPr>
+          <w:rFonts w:hint="cs"/>
+          <w:rtl/>
+        </w:rPr>
+        <w:t>shell</w:t>
+      </w:r>
+      <w:proofErr w:type="spellEnd"/>
+      <w:r>
+        <w:rPr>
+          <w:rFonts w:hint="cs"/>
+          <w:rtl/>
+        </w:rPr>
+        <w:t>)</w:t>
+      </w:r>
+    </w:p>
+    <w:p>
+      <w:pPr>
+        <w:pStyle w:val="ListParagraph"/>
+        <w:numPr>
+          <w:ilvl w:val="0"/>
+          <w:numId w:val="7"/>
+        </w:numPr>
+        <w:bidi/>
+      </w:pPr>
+      <w:r>
+        <w:rPr>
+          <w:rFonts w:hint="cs"/>
+          <w:rtl/>
+        </w:rPr>
+        <w:t>לוודא שבירת לבנים כמו שצריך (</w:t>
+      </w:r>
+      <w:r>
+        <w:rPr>
+          <w:rFonts w:hint="cs"/>
+          <w:highlight w:val="green"/>
+          <w:rtl/>
+        </w:rPr>
+        <w:t>הורג אויבים</w:t>
+      </w:r>
+      <w:r>
+        <w:rPr>
+          <w:rFonts w:hint="cs"/>
+          <w:rtl/>
+        </w:rPr>
+        <w:t xml:space="preserve"> ולא שובר כמה לבנים בו זמנית)</w:t>
+      </w:r>
+    </w:p>
+    <w:p>
+      <w:pPr>
+        <w:pStyle w:val="ListParagraph"/>
+        <w:numPr>
+          <w:ilvl w:val="0"/>
+          <w:numId w:val="7"/>
+        </w:numPr>
+        <w:bidi/>
+      </w:pPr>
+      <w:r>
+        <w:rPr>
+          <w:rFonts w:hint="cs"/>
+          <w:rtl/>
+          <w:lang w:val="en-US"/>
+        </w:rPr>
+        <w:t xml:space="preserve">לסדר את הקוד </w:t>
+      </w:r>
+      <w:r>
+        <w:rPr>
+          <w:rtl/>
+          <w:lang w:val="en-US"/>
+        </w:rPr>
+        <w:t>–</w:t>
+      </w:r>
+    </w:p>
+    <w:p>
+      <w:pPr>
+        <w:pStyle w:val="ListParagraph"/>
+        <w:numPr>
+          <w:ilvl w:val="0"/>
+          <w:numId w:val="9"/>
+        </w:numPr>
+        <w:bidi/>
+      </w:pPr>
+      <w:r>
+        <w:rPr>
+          <w:rFonts w:hint="cs"/>
+          <w:rtl/>
+          <w:lang w:val="en-US"/>
+        </w:rPr>
+        <w:t>לראות אם אפשר לעשות קוד גנרי ל</w:t>
+      </w:r>
+      <w:r>
+        <w:rPr>
+          <w:lang w:val="en-US"/>
+        </w:rPr>
+        <w:t>Pool</w:t>
+      </w:r>
+      <w:r>
+        <w:rPr>
+          <w:rFonts w:hint="cs"/>
+          <w:rtl/>
+          <w:lang w:val="en-US"/>
+        </w:rPr>
+        <w:t xml:space="preserve"> של ה</w:t>
+      </w:r>
+      <w:proofErr w:type="spellStart"/>
+      <w:r>
+        <w:rPr>
+          <w:lang w:val="en-US"/>
+        </w:rPr>
+        <w:t>PowerUps</w:t>
+      </w:r>
+      <w:proofErr w:type="spellEnd"/>
+      <w:r>
+        <w:rPr>
+          <w:rFonts w:hint="cs"/>
+          <w:rtl/>
+          <w:lang w:val="en-US"/>
+        </w:rPr>
+        <w:t>.</w:t>
+      </w:r>
+    </w:p>
+    <w:p>
+      <w:pPr>
+        <w:pStyle w:val="ListParagraph"/>
+        <w:numPr>
+          <w:ilvl w:val="0"/>
+          <w:numId w:val="9"/>
+        </w:numPr>
+        <w:bidi/>
+      </w:pPr>
+      <w:r>
+        <w:rPr>
+          <w:rFonts w:hint="cs"/>
+          <w:rtl/>
+          <w:lang w:val="en-US"/>
+        </w:rPr>
+        <w:t>לראות אם אפשר לסדר יפה יותר את ה</w:t>
+      </w:r>
+      <w:r>
+        <w:rPr>
+          <w:lang w:val="en-US"/>
+        </w:rPr>
+        <w:t>.Mario States</w:t>
+      </w:r>
+    </w:p>
+    <w:p>
+      <w:pPr>
+        <w:bidi/>
+        <w:rPr>
+          <w:rtl/>
+        </w:rPr>
+      </w:pPr>
+      <w:r>
+        <w:rPr>
+          <w:rFonts w:hint="cs"/>
+          <w:rtl/>
+        </w:rPr>
+        <w:t>בגדולה:</w:t>
+      </w:r>
+    </w:p>
+    <w:p>
+      <w:pPr>
+        <w:pStyle w:val="ListParagraph"/>
+        <w:numPr>
+          <w:ilvl w:val="0"/>
+          <w:numId w:val="6"/>
+        </w:numPr>
+        <w:bidi/>
+      </w:pPr>
+      <w:r>
+        <w:rPr>
+          <w:rFonts w:hint="cs"/>
+          <w:highlight w:val="yellow"/>
+          <w:rtl/>
+        </w:rPr>
+        <w:t>להשלים סאונד בסאונד מנג'ר</w:t>
+      </w:r>
+    </w:p>
+    <w:p>
+      <w:pPr>
+        <w:pStyle w:val="ListParagraph"/>
+        <w:numPr>
+          <w:ilvl w:val="0"/>
+          <w:numId w:val="6"/>
+        </w:numPr>
+        <w:bidi/>
+      </w:pPr>
+      <w:proofErr w:type="spellStart"/>
+      <w:r>
+        <w:rPr>
+          <w:rFonts w:hint="cs"/>
+          <w:rtl/>
+        </w:rPr>
+        <w:t>סצינות</w:t>
+      </w:r>
+      <w:proofErr w:type="spellEnd"/>
+      <w:r>
+        <w:rPr>
+          <w:rFonts w:hint="cs"/>
+          <w:rtl/>
+        </w:rPr>
+        <w:t xml:space="preserve"> מעבר </w:t>
+      </w:r>
+      <w:r>
+        <w:rPr>
+          <w:rtl/>
+        </w:rPr>
+        <w:t>–</w:t>
+      </w:r>
+      <w:r>
+        <w:rPr>
+          <w:rFonts w:hint="cs"/>
+          <w:rtl/>
+        </w:rPr>
+        <w:t xml:space="preserve"> מסך פתיחה, סיום ומעבר</w:t>
+      </w:r>
+    </w:p>
+    <w:p>
+      <w:pPr>
+        <w:pStyle w:val="ListParagraph"/>
+        <w:numPr>
+          <w:ilvl w:val="0"/>
+          <w:numId w:val="6"/>
+        </w:numPr>
+        <w:bidi/>
+      </w:pPr>
+      <w:r>
+        <w:rPr>
+          <w:rFonts w:hint="cs"/>
+          <w:rtl/>
+        </w:rPr>
+        <w:t>ירידה לצינור (</w:t>
+      </w:r>
+      <w:r>
+        <w:rPr>
+          <w:rFonts w:hint="cs"/>
+          <w:rtl/>
+        </w:rPr>
+        <w:t xml:space="preserve">בונוס -&gt; </w:t>
+      </w:r>
+      <w:r>
+        <w:rPr>
+          <w:rFonts w:hint="cs"/>
+          <w:rtl/>
+        </w:rPr>
+        <w:t>בסוף)</w:t>
+      </w:r>
+    </w:p>
+    <w:p>
+      <w:pPr>
+        <w:pStyle w:val="ListParagraph"/>
+        <w:numPr>
+          <w:ilvl w:val="0"/>
+          <w:numId w:val="6"/>
+        </w:numPr>
+        <w:bidi/>
+      </w:pPr>
+      <w:r>
+        <w:rPr>
+          <w:rFonts w:hint="cs"/>
+          <w:rtl/>
+        </w:rPr>
+        <w:t>לתקן את המצלמה</w:t>
+      </w:r>
+    </w:p>
+    <w:p>
+      <w:pPr>
+        <w:pStyle w:val="ListParagraph"/>
+        <w:numPr>
+          <w:ilvl w:val="0"/>
+          <w:numId w:val="6"/>
+        </w:numPr>
+        <w:bidi/>
+        <w:rPr>
+          <w:rtl/>
+        </w:rPr>
+      </w:pPr>
+      <w:r>
+        <w:rPr>
+          <w:lang w:val="en-US"/>
+        </w:rPr>
+        <w:t>MARIO FEEL</w:t>
       </w:r>
     </w:p>
     <w:p>
@@ -822,6 +1414,95 @@
 <file path=word/numbering.xml><?xml version="1.0" encoding="utf-8"?>
 <w:numbering xmlns:wpc="http://schemas.microsoft.com/office/word/2010/wordprocessingCanvas" xmlns:cx="http://schemas.microsoft.com/office/drawing/2014/chartex" xmlns:cx1="http://schemas.microsoft.com/office/drawing/2015/9/8/chartex" xmlns:cx2="http://schemas.microsoft.com/office/drawing/2015/10/21/chartex" xmlns:cx3="http://schemas.microsoft.com/office/drawing/2016/5/9/chartex" xmlns:cx4="http://schemas.microsoft.com/office/drawing/2016/5/10/chartex" xmlns:cx5="http://schemas.microsoft.com/office/drawing/2016/5/11/chartex" xmlns:cx6="http://schemas.microsoft.com/office/drawing/2016/5/12/chartex" xmlns:cx7="http://schemas.microsoft.com/office/drawing/2016/5/13/chartex" xmlns:cx8="http://schemas.microsoft.com/office/drawing/2016/5/14/chartex" xmlns:mc="http://schemas.openxmlformats.org/markup-compatibility/2006" xmlns:aink="http://schemas.microsoft.com/office/drawing/2016/ink" xmlns:am3d="http://schemas.microsoft.com/office/drawing/2017/model3d" xmlns:o="urn:schemas-microsoft-com:office:office" xmlns:oel="http://schemas.microsoft.com/office/2019/extlst" xmlns:r="http://schemas.openxmlformats.org/officeDocument/2006/relationships" xmlns:m="http://schemas.openxmlformats.org/officeDocument/2006/math" xmlns:v="urn:schemas-microsoft-com:vml" xmlns:wp14="http://schemas.microsoft.com/office/word/2010/wordprocessingDrawing" xmlns:wp="http://schemas.openxmlformats.org/drawingml/2006/wordprocessingDrawing" xmlns:w10="urn:schemas-microsoft-com:office:word" xmlns:w="http://schemas.openxmlformats.org/wordprocessingml/2006/main" xmlns:w14="http://schemas.microsoft.com/office/word/2010/wordml" xmlns:w15="http://schemas.microsoft.com/office/word/2012/wordml" xmlns:w16cex="http://schemas.microsoft.com/office/word/2018/wordml/cex" xmlns:w16cid="http://schemas.microsoft.com/office/word/2016/wordml/cid" xmlns:w16="http://schemas.microsoft.com/office/word/2018/wordml" xmlns:w16du="http://schemas.microsoft.com/office/word/2023/wordml/word16du" xmlns:w16sdtdh="http://schemas.microsoft.com/office/word/2020/wordml/sdtdatahash" xmlns:w16sdtfl="http://schemas.microsoft.com/office/word/2024/wordml/sdtformatlock" xmlns:w16se="http://schemas.microsoft.com/office/word/2015/wordml/symex" xmlns:wpg="http://schemas.microsoft.com/office/word/2010/wordprocessingGroup" xmlns:wpi="http://schemas.microsoft.com/office/word/2010/wordprocessingInk" xmlns:wne="http://schemas.microsoft.com/office/word/2006/wordml" xmlns:wps="http://schemas.microsoft.com/office/word/2010/wordprocessingShape" mc:Ignorable="w14 w15 w16se w16cid w16 w16cex w16sdtdh w16sdtfl w16du wp14">
   <w:abstractNum w:abstractNumId="0" w15:restartNumberingAfterBreak="0">
+    <w:nsid w:val="00AE41D3"/>
+    <w:multiLevelType w:val="hybridMultilevel"/>
+    <w:tmpl w:val="3B2C4F4E"/>
+    <w:lvl w:ilvl="0" w:tplc="2000000F">
+      <w:start w:val="1"/>
+      <w:numFmt w:val="decimal"/>
+      <w:lvlText w:val="%1."/>
+      <w:lvlJc w:val="left"/>
+      <w:pPr>
+        <w:ind w:left="360" w:hanging="360"/>
+      </w:pPr>
+      <w:rPr>
+        <w:rFonts w:hint="default"/>
+      </w:rPr>
+    </w:lvl>
+    <w:lvl w:ilvl="1" w:tplc="20000019" w:tentative="1">
+      <w:start w:val="1"/>
+      <w:numFmt w:val="lowerLetter"/>
+      <w:lvlText w:val="%2."/>
+      <w:lvlJc w:val="left"/>
+      <w:pPr>
+        <w:ind w:left="1080" w:hanging="360"/>
+      </w:pPr>
+    </w:lvl>
+    <w:lvl w:ilvl="2" w:tplc="2000001B" w:tentative="1">
+      <w:start w:val="1"/>
+      <w:numFmt w:val="lowerRoman"/>
+      <w:lvlText w:val="%3."/>
+      <w:lvlJc w:val="right"/>
+      <w:pPr>
+        <w:ind w:left="1800" w:hanging="180"/>
+      </w:pPr>
+    </w:lvl>
+    <w:lvl w:ilvl="3" w:tplc="2000000F" w:tentative="1">
+      <w:start w:val="1"/>
+      <w:numFmt w:val="decimal"/>
+      <w:lvlText w:val="%4."/>
+      <w:lvlJc w:val="left"/>
+      <w:pPr>
+        <w:ind w:left="2520" w:hanging="360"/>
+      </w:pPr>
+    </w:lvl>
+    <w:lvl w:ilvl="4" w:tplc="20000019" w:tentative="1">
+      <w:start w:val="1"/>
+      <w:numFmt w:val="lowerLetter"/>
+      <w:lvlText w:val="%5."/>
+      <w:lvlJc w:val="left"/>
+      <w:pPr>
+        <w:ind w:left="3240" w:hanging="360"/>
+      </w:pPr>
+    </w:lvl>
+    <w:lvl w:ilvl="5" w:tplc="2000001B" w:tentative="1">
+      <w:start w:val="1"/>
+      <w:numFmt w:val="lowerRoman"/>
+      <w:lvlText w:val="%6."/>
+      <w:lvlJc w:val="right"/>
+      <w:pPr>
+        <w:ind w:left="3960" w:hanging="180"/>
+      </w:pPr>
+    </w:lvl>
+    <w:lvl w:ilvl="6" w:tplc="2000000F" w:tentative="1">
+      <w:start w:val="1"/>
+      <w:numFmt w:val="decimal"/>
+      <w:lvlText w:val="%7."/>
+      <w:lvlJc w:val="left"/>
+      <w:pPr>
+        <w:ind w:left="4680" w:hanging="360"/>
+      </w:pPr>
+    </w:lvl>
+    <w:lvl w:ilvl="7" w:tplc="20000019" w:tentative="1">
+      <w:start w:val="1"/>
+      <w:numFmt w:val="lowerLetter"/>
+      <w:lvlText w:val="%8."/>
+      <w:lvlJc w:val="left"/>
+      <w:pPr>
+        <w:ind w:left="5400" w:hanging="360"/>
+      </w:pPr>
+    </w:lvl>
+    <w:lvl w:ilvl="8" w:tplc="2000001B" w:tentative="1">
+      <w:start w:val="1"/>
+      <w:numFmt w:val="lowerRoman"/>
+      <w:lvlText w:val="%9."/>
+      <w:lvlJc w:val="right"/>
+      <w:pPr>
+        <w:ind w:left="6120" w:hanging="180"/>
+      </w:pPr>
+    </w:lvl>
+  </w:abstractNum>
+  <w:abstractNum w:abstractNumId="1" w15:restartNumberingAfterBreak="0">
     <w:nsid w:val="1A707D7B"/>
     <w:multiLevelType w:val="hybridMultilevel"/>
     <w:tmpl w:val="4B08CDFA"/>
@@ -831,7 +1512,7 @@
       <w:lvlText w:val="%1."/>
       <w:lvlJc w:val="left"/>
       <w:pPr>
-        <w:ind w:left="1080" w:hanging="360"/>
+        <w:ind w:left="644" w:hanging="360"/>
       </w:pPr>
       <w:rPr>
         <w:rFonts w:hint="default"/>
@@ -843,7 +1524,7 @@
       <w:lvlText w:val="%2."/>
       <w:lvlJc w:val="left"/>
       <w:pPr>
-        <w:ind w:left="1800" w:hanging="360"/>
+        <w:ind w:left="1364" w:hanging="360"/>
       </w:pPr>
     </w:lvl>
     <w:lvl w:ilvl="2" w:tplc="0409001B" w:tentative="1">
@@ -852,7 +1533,7 @@
       <w:lvlText w:val="%3."/>
       <w:lvlJc w:val="right"/>
       <w:pPr>
-        <w:ind w:left="2520" w:hanging="180"/>
+        <w:ind w:left="2084" w:hanging="180"/>
       </w:pPr>
     </w:lvl>
     <w:lvl w:ilvl="3" w:tplc="0409000F" w:tentative="1">
@@ -861,7 +1542,7 @@
       <w:lvlText w:val="%4."/>
       <w:lvlJc w:val="left"/>
       <w:pPr>
-        <w:ind w:left="3240" w:hanging="360"/>
+        <w:ind w:left="2804" w:hanging="360"/>
       </w:pPr>
     </w:lvl>
     <w:lvl w:ilvl="4" w:tplc="04090019" w:tentative="1">
@@ -870,7 +1551,7 @@
       <w:lvlText w:val="%5."/>
       <w:lvlJc w:val="left"/>
       <w:pPr>
-        <w:ind w:left="3960" w:hanging="360"/>
+        <w:ind w:left="3524" w:hanging="360"/>
       </w:pPr>
     </w:lvl>
     <w:lvl w:ilvl="5" w:tplc="0409001B" w:tentative="1">
@@ -879,7 +1560,7 @@
       <w:lvlText w:val="%6."/>
       <w:lvlJc w:val="right"/>
       <w:pPr>
-        <w:ind w:left="4680" w:hanging="180"/>
+        <w:ind w:left="4244" w:hanging="180"/>
       </w:pPr>
     </w:lvl>
     <w:lvl w:ilvl="6" w:tplc="0409000F" w:tentative="1">
@@ -888,7 +1569,7 @@
       <w:lvlText w:val="%7."/>
       <w:lvlJc w:val="left"/>
       <w:pPr>
-        <w:ind w:left="5400" w:hanging="360"/>
+        <w:ind w:left="4964" w:hanging="360"/>
       </w:pPr>
     </w:lvl>
     <w:lvl w:ilvl="7" w:tplc="04090019" w:tentative="1">
@@ -897,7 +1578,7 @@
       <w:lvlText w:val="%8."/>
       <w:lvlJc w:val="left"/>
       <w:pPr>
-        <w:ind w:left="6120" w:hanging="360"/>
+        <w:ind w:left="5684" w:hanging="360"/>
       </w:pPr>
     </w:lvl>
     <w:lvl w:ilvl="8" w:tplc="0409001B" w:tentative="1">
@@ -906,11 +1587,100 @@
       <w:lvlText w:val="%9."/>
       <w:lvlJc w:val="right"/>
       <w:pPr>
-        <w:ind w:left="6840" w:hanging="180"/>
+        <w:ind w:left="6404" w:hanging="180"/>
       </w:pPr>
     </w:lvl>
   </w:abstractNum>
-  <w:abstractNum w:abstractNumId="1" w15:restartNumberingAfterBreak="0">
+  <w:abstractNum w:abstractNumId="2" w15:restartNumberingAfterBreak="0">
+    <w:nsid w:val="342F1D95"/>
+    <w:multiLevelType w:val="hybridMultilevel"/>
+    <w:tmpl w:val="2C8E9B5E"/>
+    <w:lvl w:ilvl="0" w:tplc="1E88B89E">
+      <w:start w:val="1"/>
+      <w:numFmt w:val="hebrew1"/>
+      <w:lvlText w:val="%1."/>
+      <w:lvlJc w:val="left"/>
+      <w:pPr>
+        <w:ind w:left="720" w:hanging="360"/>
+      </w:pPr>
+      <w:rPr>
+        <w:rFonts w:hint="default"/>
+      </w:rPr>
+    </w:lvl>
+    <w:lvl w:ilvl="1" w:tplc="20000019" w:tentative="1">
+      <w:start w:val="1"/>
+      <w:numFmt w:val="lowerLetter"/>
+      <w:lvlText w:val="%2."/>
+      <w:lvlJc w:val="left"/>
+      <w:pPr>
+        <w:ind w:left="1440" w:hanging="360"/>
+      </w:pPr>
+    </w:lvl>
+    <w:lvl w:ilvl="2" w:tplc="2000001B" w:tentative="1">
+      <w:start w:val="1"/>
+      <w:numFmt w:val="lowerRoman"/>
+      <w:lvlText w:val="%3."/>
+      <w:lvlJc w:val="right"/>
+      <w:pPr>
+        <w:ind w:left="2160" w:hanging="180"/>
+      </w:pPr>
+    </w:lvl>
+    <w:lvl w:ilvl="3" w:tplc="2000000F" w:tentative="1">
+      <w:start w:val="1"/>
+      <w:numFmt w:val="decimal"/>
+      <w:lvlText w:val="%4."/>
+      <w:lvlJc w:val="left"/>
+      <w:pPr>
+        <w:ind w:left="2880" w:hanging="360"/>
+      </w:pPr>
+    </w:lvl>
+    <w:lvl w:ilvl="4" w:tplc="20000019" w:tentative="1">
+      <w:start w:val="1"/>
+      <w:numFmt w:val="lowerLetter"/>
+      <w:lvlText w:val="%5."/>
+      <w:lvlJc w:val="left"/>
+      <w:pPr>
+        <w:ind w:left="3600" w:hanging="360"/>
+      </w:pPr>
+    </w:lvl>
+    <w:lvl w:ilvl="5" w:tplc="2000001B" w:tentative="1">
+      <w:start w:val="1"/>
+      <w:numFmt w:val="lowerRoman"/>
+      <w:lvlText w:val="%6."/>
+      <w:lvlJc w:val="right"/>
+      <w:pPr>
+        <w:ind w:left="4320" w:hanging="180"/>
+      </w:pPr>
+    </w:lvl>
+    <w:lvl w:ilvl="6" w:tplc="2000000F" w:tentative="1">
+      <w:start w:val="1"/>
+      <w:numFmt w:val="decimal"/>
+      <w:lvlText w:val="%7."/>
+      <w:lvlJc w:val="left"/>
+      <w:pPr>
+        <w:ind w:left="5040" w:hanging="360"/>
+      </w:pPr>
+    </w:lvl>
+    <w:lvl w:ilvl="7" w:tplc="20000019" w:tentative="1">
+      <w:start w:val="1"/>
+      <w:numFmt w:val="lowerLetter"/>
+      <w:lvlText w:val="%8."/>
+      <w:lvlJc w:val="left"/>
+      <w:pPr>
+        <w:ind w:left="5760" w:hanging="360"/>
+      </w:pPr>
+    </w:lvl>
+    <w:lvl w:ilvl="8" w:tplc="2000001B" w:tentative="1">
+      <w:start w:val="1"/>
+      <w:numFmt w:val="lowerRoman"/>
+      <w:lvlText w:val="%9."/>
+      <w:lvlJc w:val="right"/>
+      <w:pPr>
+        <w:ind w:left="6480" w:hanging="180"/>
+      </w:pPr>
+    </w:lvl>
+  </w:abstractNum>
+  <w:abstractNum w:abstractNumId="3" w15:restartNumberingAfterBreak="0">
     <w:nsid w:val="35315A33"/>
     <w:multiLevelType w:val="hybridMultilevel"/>
     <w:tmpl w:val="8EC83A82"/>
@@ -920,7 +1690,7 @@
       <w:lvlText w:val="%1."/>
       <w:lvlJc w:val="left"/>
       <w:pPr>
-        <w:ind w:left="720" w:hanging="360"/>
+        <w:ind w:left="360" w:hanging="360"/>
       </w:pPr>
       <w:rPr>
         <w:rFonts w:hint="default"/>
@@ -932,7 +1702,7 @@
       <w:lvlText w:val="%2."/>
       <w:lvlJc w:val="left"/>
       <w:pPr>
-        <w:ind w:left="1440" w:hanging="360"/>
+        <w:ind w:left="1080" w:hanging="360"/>
       </w:pPr>
     </w:lvl>
     <w:lvl w:ilvl="2" w:tplc="0409001B" w:tentative="1">
@@ -941,7 +1711,7 @@
       <w:lvlText w:val="%3."/>
       <w:lvlJc w:val="right"/>
       <w:pPr>
-        <w:ind w:left="2160" w:hanging="180"/>
+        <w:ind w:left="1800" w:hanging="180"/>
       </w:pPr>
     </w:lvl>
     <w:lvl w:ilvl="3" w:tplc="0409000F" w:tentative="1">
@@ -950,7 +1720,7 @@
       <w:lvlText w:val="%4."/>
       <w:lvlJc w:val="left"/>
       <w:pPr>
-        <w:ind w:left="2880" w:hanging="360"/>
+        <w:ind w:left="2520" w:hanging="360"/>
       </w:pPr>
     </w:lvl>
     <w:lvl w:ilvl="4" w:tplc="04090019" w:tentative="1">
@@ -959,7 +1729,7 @@
       <w:lvlText w:val="%5."/>
       <w:lvlJc w:val="left"/>
       <w:pPr>
-        <w:ind w:left="3600" w:hanging="360"/>
+        <w:ind w:left="3240" w:hanging="360"/>
       </w:pPr>
     </w:lvl>
     <w:lvl w:ilvl="5" w:tplc="0409001B" w:tentative="1">
@@ -968,7 +1738,7 @@
       <w:lvlText w:val="%6."/>
       <w:lvlJc w:val="right"/>
       <w:pPr>
-        <w:ind w:left="4320" w:hanging="180"/>
+        <w:ind w:left="3960" w:hanging="180"/>
       </w:pPr>
     </w:lvl>
     <w:lvl w:ilvl="6" w:tplc="0409000F" w:tentative="1">
@@ -977,7 +1747,7 @@
       <w:lvlText w:val="%7."/>
       <w:lvlJc w:val="left"/>
       <w:pPr>
-        <w:ind w:left="5040" w:hanging="360"/>
+        <w:ind w:left="4680" w:hanging="360"/>
       </w:pPr>
     </w:lvl>
     <w:lvl w:ilvl="7" w:tplc="04090019" w:tentative="1">
@@ -986,7 +1756,7 @@
       <w:lvlText w:val="%8."/>
       <w:lvlJc w:val="left"/>
       <w:pPr>
-        <w:ind w:left="5760" w:hanging="360"/>
+        <w:ind w:left="5400" w:hanging="360"/>
       </w:pPr>
     </w:lvl>
     <w:lvl w:ilvl="8" w:tplc="0409001B" w:tentative="1">
@@ -995,11 +1765,11 @@
       <w:lvlText w:val="%9."/>
       <w:lvlJc w:val="right"/>
       <w:pPr>
-        <w:ind w:left="6480" w:hanging="180"/>
+        <w:ind w:left="6120" w:hanging="180"/>
       </w:pPr>
     </w:lvl>
   </w:abstractNum>
-  <w:abstractNum w:abstractNumId="2" w15:restartNumberingAfterBreak="0">
+  <w:abstractNum w:abstractNumId="4" w15:restartNumberingAfterBreak="0">
     <w:nsid w:val="36977DB6"/>
     <w:multiLevelType w:val="hybridMultilevel"/>
     <w:tmpl w:val="BB16AF58"/>
@@ -1088,7 +1858,96 @@
       </w:pPr>
     </w:lvl>
   </w:abstractNum>
-  <w:abstractNum w:abstractNumId="3" w15:restartNumberingAfterBreak="0">
+  <w:abstractNum w:abstractNumId="5" w15:restartNumberingAfterBreak="0">
+    <w:nsid w:val="486057A1"/>
+    <w:multiLevelType w:val="hybridMultilevel"/>
+    <w:tmpl w:val="131EBCE6"/>
+    <w:lvl w:ilvl="0" w:tplc="2000000F">
+      <w:start w:val="1"/>
+      <w:numFmt w:val="decimal"/>
+      <w:lvlText w:val="%1."/>
+      <w:lvlJc w:val="left"/>
+      <w:pPr>
+        <w:ind w:left="360" w:hanging="360"/>
+      </w:pPr>
+      <w:rPr>
+        <w:rFonts w:hint="default"/>
+      </w:rPr>
+    </w:lvl>
+    <w:lvl w:ilvl="1" w:tplc="20000019" w:tentative="1">
+      <w:start w:val="1"/>
+      <w:numFmt w:val="lowerLetter"/>
+      <w:lvlText w:val="%2."/>
+      <w:lvlJc w:val="left"/>
+      <w:pPr>
+        <w:ind w:left="1080" w:hanging="360"/>
+      </w:pPr>
+    </w:lvl>
+    <w:lvl w:ilvl="2" w:tplc="2000001B" w:tentative="1">
+      <w:start w:val="1"/>
+      <w:numFmt w:val="lowerRoman"/>
+      <w:lvlText w:val="%3."/>
+      <w:lvlJc w:val="right"/>
+      <w:pPr>
+        <w:ind w:left="1800" w:hanging="180"/>
+      </w:pPr>
+    </w:lvl>
+    <w:lvl w:ilvl="3" w:tplc="2000000F" w:tentative="1">
+      <w:start w:val="1"/>
+      <w:numFmt w:val="decimal"/>
+      <w:lvlText w:val="%4."/>
+      <w:lvlJc w:val="left"/>
+      <w:pPr>
+        <w:ind w:left="2520" w:hanging="360"/>
+      </w:pPr>
+    </w:lvl>
+    <w:lvl w:ilvl="4" w:tplc="20000019" w:tentative="1">
+      <w:start w:val="1"/>
+      <w:numFmt w:val="lowerLetter"/>
+      <w:lvlText w:val="%5."/>
+      <w:lvlJc w:val="left"/>
+      <w:pPr>
+        <w:ind w:left="3240" w:hanging="360"/>
+      </w:pPr>
+    </w:lvl>
+    <w:lvl w:ilvl="5" w:tplc="2000001B" w:tentative="1">
+      <w:start w:val="1"/>
+      <w:numFmt w:val="lowerRoman"/>
+      <w:lvlText w:val="%6."/>
+      <w:lvlJc w:val="right"/>
+      <w:pPr>
+        <w:ind w:left="3960" w:hanging="180"/>
+      </w:pPr>
+    </w:lvl>
+    <w:lvl w:ilvl="6" w:tplc="2000000F" w:tentative="1">
+      <w:start w:val="1"/>
+      <w:numFmt w:val="decimal"/>
+      <w:lvlText w:val="%7."/>
+      <w:lvlJc w:val="left"/>
+      <w:pPr>
+        <w:ind w:left="4680" w:hanging="360"/>
+      </w:pPr>
+    </w:lvl>
+    <w:lvl w:ilvl="7" w:tplc="20000019" w:tentative="1">
+      <w:start w:val="1"/>
+      <w:numFmt w:val="lowerLetter"/>
+      <w:lvlText w:val="%8."/>
+      <w:lvlJc w:val="left"/>
+      <w:pPr>
+        <w:ind w:left="5400" w:hanging="360"/>
+      </w:pPr>
+    </w:lvl>
+    <w:lvl w:ilvl="8" w:tplc="2000001B" w:tentative="1">
+      <w:start w:val="1"/>
+      <w:numFmt w:val="lowerRoman"/>
+      <w:lvlText w:val="%9."/>
+      <w:lvlJc w:val="right"/>
+      <w:pPr>
+        <w:ind w:left="6120" w:hanging="180"/>
+      </w:pPr>
+    </w:lvl>
+  </w:abstractNum>
+  <w:abstractNum w:abstractNumId="6" w15:restartNumberingAfterBreak="0">
     <w:nsid w:val="505D593D"/>
     <w:multiLevelType w:val="hybridMultilevel"/>
     <w:tmpl w:val="5E9607C2"/>
@@ -1177,17 +2036,210 @@
       </w:pPr>
     </w:lvl>
   </w:abstractNum>
+  <w:abstractNum w:abstractNumId="7" w15:restartNumberingAfterBreak="0">
+    <w:nsid w:val="56317096"/>
+    <w:multiLevelType w:val="hybridMultilevel"/>
+    <w:tmpl w:val="F016294E"/>
+    <w:lvl w:ilvl="0" w:tplc="DC16D5BA">
+      <w:start w:val="1"/>
+      <w:numFmt w:val="hebrew1"/>
+      <w:lvlText w:val="%1."/>
+      <w:lvlJc w:val="left"/>
+      <w:pPr>
+        <w:ind w:left="644" w:hanging="360"/>
+      </w:pPr>
+      <w:rPr>
+        <w:rFonts w:hint="default"/>
+      </w:rPr>
+    </w:lvl>
+    <w:lvl w:ilvl="1" w:tplc="20000019" w:tentative="1">
+      <w:start w:val="1"/>
+      <w:numFmt w:val="lowerLetter"/>
+      <w:lvlText w:val="%2."/>
+      <w:lvlJc w:val="left"/>
+      <w:pPr>
+        <w:ind w:left="1364" w:hanging="360"/>
+      </w:pPr>
+    </w:lvl>
+    <w:lvl w:ilvl="2" w:tplc="2000001B" w:tentative="1">
+      <w:start w:val="1"/>
+      <w:numFmt w:val="lowerRoman"/>
+      <w:lvlText w:val="%3."/>
+      <w:lvlJc w:val="right"/>
+      <w:pPr>
+        <w:ind w:left="2084" w:hanging="180"/>
+      </w:pPr>
+    </w:lvl>
+    <w:lvl w:ilvl="3" w:tplc="2000000F" w:tentative="1">
+      <w:start w:val="1"/>
+      <w:numFmt w:val="decimal"/>
+      <w:lvlText w:val="%4."/>
+      <w:lvlJc w:val="left"/>
+      <w:pPr>
+        <w:ind w:left="2804" w:hanging="360"/>
+      </w:pPr>
+    </w:lvl>
+    <w:lvl w:ilvl="4" w:tplc="20000019" w:tentative="1">
+      <w:start w:val="1"/>
+      <w:numFmt w:val="lowerLetter"/>
+      <w:lvlText w:val="%5."/>
+      <w:lvlJc w:val="left"/>
+      <w:pPr>
+        <w:ind w:left="3524" w:hanging="360"/>
+      </w:pPr>
+    </w:lvl>
+    <w:lvl w:ilvl="5" w:tplc="2000001B" w:tentative="1">
+      <w:start w:val="1"/>
+      <w:numFmt w:val="lowerRoman"/>
+      <w:lvlText w:val="%6."/>
+      <w:lvlJc w:val="right"/>
+      <w:pPr>
+        <w:ind w:left="4244" w:hanging="180"/>
+      </w:pPr>
+    </w:lvl>
+    <w:lvl w:ilvl="6" w:tplc="2000000F" w:tentative="1">
+      <w:start w:val="1"/>
+      <w:numFmt w:val="decimal"/>
+      <w:lvlText w:val="%7."/>
+      <w:lvlJc w:val="left"/>
+      <w:pPr>
+        <w:ind w:left="4964" w:hanging="360"/>
+      </w:pPr>
+    </w:lvl>
+    <w:lvl w:ilvl="7" w:tplc="20000019" w:tentative="1">
+      <w:start w:val="1"/>
+      <w:numFmt w:val="lowerLetter"/>
+      <w:lvlText w:val="%8."/>
+      <w:lvlJc w:val="left"/>
+      <w:pPr>
+        <w:ind w:left="5684" w:hanging="360"/>
+      </w:pPr>
+    </w:lvl>
+    <w:lvl w:ilvl="8" w:tplc="2000001B" w:tentative="1">
+      <w:start w:val="1"/>
+      <w:numFmt w:val="lowerRoman"/>
+      <w:lvlText w:val="%9."/>
+      <w:lvlJc w:val="right"/>
+      <w:pPr>
+        <w:ind w:left="6404" w:hanging="180"/>
+      </w:pPr>
+    </w:lvl>
+  </w:abstractNum>
+  <w:abstractNum w:abstractNumId="8" w15:restartNumberingAfterBreak="0">
+    <w:nsid w:val="7D2843B4"/>
+    <w:multiLevelType w:val="hybridMultilevel"/>
+    <w:tmpl w:val="D4F207E0"/>
+    <w:lvl w:ilvl="0" w:tplc="2000000F">
+      <w:start w:val="1"/>
+      <w:numFmt w:val="decimal"/>
+      <w:lvlText w:val="%1."/>
+      <w:lvlJc w:val="left"/>
+      <w:pPr>
+        <w:ind w:left="720" w:hanging="360"/>
+      </w:pPr>
+      <w:rPr>
+        <w:rFonts w:hint="default"/>
+      </w:rPr>
+    </w:lvl>
+    <w:lvl w:ilvl="1" w:tplc="20000019" w:tentative="1">
+      <w:start w:val="1"/>
+      <w:numFmt w:val="lowerLetter"/>
+      <w:lvlText w:val="%2."/>
+      <w:lvlJc w:val="left"/>
+      <w:pPr>
+        <w:ind w:left="1440" w:hanging="360"/>
+      </w:pPr>
+    </w:lvl>
+    <w:lvl w:ilvl="2" w:tplc="2000001B" w:tentative="1">
+      <w:start w:val="1"/>
+      <w:numFmt w:val="lowerRoman"/>
+      <w:lvlText w:val="%3."/>
+      <w:lvlJc w:val="right"/>
+      <w:pPr>
+        <w:ind w:left="2160" w:hanging="180"/>
+      </w:pPr>
+    </w:lvl>
+    <w:lvl w:ilvl="3" w:tplc="2000000F" w:tentative="1">
+      <w:start w:val="1"/>
+      <w:numFmt w:val="decimal"/>
+      <w:lvlText w:val="%4."/>
+      <w:lvlJc w:val="left"/>
+      <w:pPr>
+        <w:ind w:left="2880" w:hanging="360"/>
+      </w:pPr>
+    </w:lvl>
+    <w:lvl w:ilvl="4" w:tplc="20000019" w:tentative="1">
+      <w:start w:val="1"/>
+      <w:numFmt w:val="lowerLetter"/>
+      <w:lvlText w:val="%5."/>
+      <w:lvlJc w:val="left"/>
+      <w:pPr>
+        <w:ind w:left="3600" w:hanging="360"/>
+      </w:pPr>
+    </w:lvl>
+    <w:lvl w:ilvl="5" w:tplc="2000001B" w:tentative="1">
+      <w:start w:val="1"/>
+      <w:numFmt w:val="lowerRoman"/>
+      <w:lvlText w:val="%6."/>
+      <w:lvlJc w:val="right"/>
+      <w:pPr>
+        <w:ind w:left="4320" w:hanging="180"/>
+      </w:pPr>
+    </w:lvl>
+    <w:lvl w:ilvl="6" w:tplc="2000000F" w:tentative="1">
+      <w:start w:val="1"/>
+      <w:numFmt w:val="decimal"/>
+      <w:lvlText w:val="%7."/>
+      <w:lvlJc w:val="left"/>
+      <w:pPr>
+        <w:ind w:left="5040" w:hanging="360"/>
+      </w:pPr>
+    </w:lvl>
+    <w:lvl w:ilvl="7" w:tplc="20000019" w:tentative="1">
+      <w:start w:val="1"/>
+      <w:numFmt w:val="lowerLetter"/>
+      <w:lvlText w:val="%8."/>
+      <w:lvlJc w:val="left"/>
+      <w:pPr>
+        <w:ind w:left="5760" w:hanging="360"/>
+      </w:pPr>
+    </w:lvl>
+    <w:lvl w:ilvl="8" w:tplc="2000001B" w:tentative="1">
+      <w:start w:val="1"/>
+      <w:numFmt w:val="lowerRoman"/>
+      <w:lvlText w:val="%9."/>
+      <w:lvlJc w:val="right"/>
+      <w:pPr>
+        <w:ind w:left="6480" w:hanging="180"/>
+      </w:pPr>
+    </w:lvl>
+  </w:abstractNum>
   <w:num w:numId="1" w16cid:durableId="2136756735">
-    <w:abstractNumId w:val="2"/>
+    <w:abstractNumId w:val="4"/>
   </w:num>
   <w:num w:numId="2" w16cid:durableId="175002043">
+    <w:abstractNumId w:val="6"/>
+  </w:num>
+  <w:num w:numId="3" w16cid:durableId="1558779002">
     <w:abstractNumId w:val="3"/>
   </w:num>
-  <w:num w:numId="3" w16cid:durableId="1558779002">
+  <w:num w:numId="4" w16cid:durableId="985283220">
     <w:abstractNumId w:val="1"/>
   </w:num>
-  <w:num w:numId="4" w16cid:durableId="985283220">
+  <w:num w:numId="5" w16cid:durableId="122041676">
+    <w:abstractNumId w:val="8"/>
+  </w:num>
+  <w:num w:numId="6" w16cid:durableId="782073681">
     <w:abstractNumId w:val="0"/>
+  </w:num>
+  <w:num w:numId="7" w16cid:durableId="447041504">
+    <w:abstractNumId w:val="5"/>
+  </w:num>
+  <w:num w:numId="8" w16cid:durableId="953441829">
+    <w:abstractNumId w:val="7"/>
+  </w:num>
+  <w:num w:numId="9" w16cid:durableId="844779872">
+    <w:abstractNumId w:val="2"/>
   </w:num>
 </w:numbering>
 </file>

</xml_diff>